<commit_message>
add state automation in Client and Server
</commit_message>
<xml_diff>
--- a/Описание проекта.docx
+++ b/Описание проекта.docx
@@ -69,7 +69,7 @@
                         <wps:cNvSpPr/>
                         <wps:spPr>
                           <a:xfrm>
-                            <a:off x="1421425" y="185080"/>
+                            <a:off x="794239" y="577802"/>
                             <a:ext cx="619760" cy="263525"/>
                           </a:xfrm>
                           <a:prstGeom prst="rect">
@@ -103,7 +103,7 @@
                         <wps:cNvSpPr/>
                         <wps:spPr>
                           <a:xfrm>
-                            <a:off x="2044360" y="182179"/>
+                            <a:off x="1411312" y="581530"/>
                             <a:ext cx="619760" cy="263525"/>
                           </a:xfrm>
                           <a:prstGeom prst="rect">
@@ -137,7 +137,7 @@
                         <wps:cNvSpPr/>
                         <wps:spPr>
                           <a:xfrm>
-                            <a:off x="801665" y="182540"/>
+                            <a:off x="168619" y="581124"/>
                             <a:ext cx="619760" cy="262890"/>
                           </a:xfrm>
                           <a:prstGeom prst="rect">
@@ -174,7 +174,7 @@
           </mc:Choice>
           <mc:Fallback>
             <w:pict>
-              <v:group w14:anchorId="10849302" id="Полотно 1" o:spid="_x0000_s1026" editas="canvas" style="width:502pt;height:292.85pt;mso-position-horizontal-relative:char;mso-position-vertical-relative:line" coordsize="63754,37185" o:gfxdata="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">
+              <v:group w14:anchorId="254B151C" id="Полотно 1" o:spid="_x0000_s1026" editas="canvas" style="width:502pt;height:292.85pt;mso-position-horizontal-relative:char;mso-position-vertical-relative:line" coordsize="63754,37185" o:gfxdata="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">
                 <v:shapetype id="_x0000_t75" coordsize="21600,21600" o:spt="75" o:preferrelative="t" path="m@4@5l@4@11@9@11@9@5xe" filled="f" stroked="f">
                   <v:stroke joinstyle="miter"/>
                   <v:formulas>
@@ -199,9 +199,9 @@
                   <v:path o:connecttype="none"/>
                 </v:shape>
                 <v:rect id="Прямоугольник 2" o:spid="_x0000_s1028" style="position:absolute;left:1828;top:1828;width:6198;height:2642;visibility:visible;mso-wrap-style:square;v-text-anchor:middle" o:gfxdata="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" filled="f" strokecolor="#70ad47 [3209]" strokeweight="1pt"/>
-                <v:rect id="Прямоугольник 3" o:spid="_x0000_s1029" style="position:absolute;left:14214;top:1850;width:6197;height:2636;visibility:visible;mso-wrap-style:square;v-text-anchor:middle" o:gfxdata="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" filled="f" strokecolor="#70ad47 [3209]" strokeweight="1pt"/>
-                <v:rect id="Прямоугольник 4" o:spid="_x0000_s1030" style="position:absolute;left:20443;top:1821;width:6198;height:2636;visibility:visible;mso-wrap-style:square;v-text-anchor:middle" o:gfxdata="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" filled="f" strokecolor="#70ad47 [3209]" strokeweight="1pt"/>
-                <v:rect id="Прямоугольник 5" o:spid="_x0000_s1031" style="position:absolute;left:8016;top:1825;width:6198;height:2629;visibility:visible;mso-wrap-style:square;v-text-anchor:middle" o:gfxdata="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" filled="f" strokecolor="#70ad47 [3209]" strokeweight="1pt"/>
+                <v:rect id="Прямоугольник 3" o:spid="_x0000_s1029" style="position:absolute;left:7942;top:5778;width:6197;height:2635;visibility:visible;mso-wrap-style:square;v-text-anchor:middle" o:gfxdata="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" filled="f" strokecolor="#70ad47 [3209]" strokeweight="1pt"/>
+                <v:rect id="Прямоугольник 4" o:spid="_x0000_s1030" style="position:absolute;left:14113;top:5815;width:6197;height:2635;visibility:visible;mso-wrap-style:square;v-text-anchor:middle" o:gfxdata="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" filled="f" strokecolor="#70ad47 [3209]" strokeweight="1pt"/>
+                <v:rect id="Прямоугольник 5" o:spid="_x0000_s1031" style="position:absolute;left:1686;top:5811;width:6197;height:2629;visibility:visible;mso-wrap-style:square;v-text-anchor:middle" o:gfxdata="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" filled="f" strokecolor="#70ad47 [3209]" strokeweight="1pt"/>
                 <w10:anchorlock/>
               </v:group>
             </w:pict>

</xml_diff>